<commit_message>
Updating project 1 submission template
</commit_message>
<xml_diff>
--- a/slides/spring2021/CS649Project1SubmissionTemplate.docx
+++ b/slides/spring2021/CS649Project1SubmissionTemplate.docx
@@ -1050,6 +1050,57 @@
       </w:pPr>
       <w:r>
         <w:t>&lt;Issue&gt;</w:t>
+      </w:r>
+    </w:p>
+    <w:p>
+      <w:pPr>
+        <w:numPr>
+          <w:ilvl w:val="1"/>
+          <w:numId w:val="1"/>
+        </w:numPr>
+        <w:ind w:hanging="360"/>
+      </w:pPr>
+      <w:r>
+        <w:t>&lt;Issue&gt;</w:t>
+      </w:r>
+    </w:p>
+    <w:p>
+      <w:pPr>
+        <w:numPr>
+          <w:ilvl w:val="1"/>
+          <w:numId w:val="1"/>
+        </w:numPr>
+        <w:ind w:hanging="360"/>
+      </w:pPr>
+      <w:r>
+        <w:t>...</w:t>
+      </w:r>
+    </w:p>
+    <w:p>
+      <w:pPr>
+        <w:numPr>
+          <w:ilvl w:val="0"/>
+          <w:numId w:val="1"/>
+        </w:numPr>
+        <w:ind w:hanging="360"/>
+      </w:pPr>
+      <w:r>
+        <w:t>Peer Review (Optional - Bonus Points)</w:t>
+      </w:r>
+    </w:p>
+    <w:p>
+      <w:pPr>
+        <w:numPr>
+          <w:ilvl w:val="1"/>
+          <w:numId w:val="1"/>
+        </w:numPr>
+        <w:ind w:hanging="360"/>
+      </w:pPr>
+      <w:r>
+        <w:t>&lt;Issue&gt;</w:t>
+      </w:r>
+      <w:r>
+        <w:t>: Replace this with peer review interactions you provided to other teams</w:t>
       </w:r>
     </w:p>
     <w:p>

</xml_diff>